<commit_message>
Add recommended QAQC checks
added some qaqc checks to the before next census "wish list"
</commit_message>
<xml_diff>
--- a/doc/data cleaning/Before the Next Census SCBI .docx
+++ b/doc/data cleaning/Before the Next Census SCBI .docx
@@ -1,246 +1,68 @@
 
 <file path=word/document.xml><?xml version="1.0" encoding="utf-8"?>
-<w:document xmlns:mc="http://schemas.openxmlformats.org/markup-compatibility/2006" xmlns:o="urn:schemas-microsoft-com:office:office" xmlns:r="http://schemas.openxmlformats.org/officeDocument/2006/relationships" xmlns:m="http://schemas.openxmlformats.org/officeDocument/2006/math" xmlns:v="urn:schemas-microsoft-com:vml" xmlns:wp="http://schemas.openxmlformats.org/drawingml/2006/wordprocessingDrawing" xmlns:w10="urn:schemas-microsoft-com:office:word" xmlns:w="http://schemas.openxmlformats.org/wordprocessingml/2006/main" xmlns:wne="http://schemas.microsoft.com/office/word/2006/wordml" xmlns:sl="http://schemas.openxmlformats.org/schemaLibrary/2006/main" xmlns:a="http://schemas.openxmlformats.org/drawingml/2006/main" xmlns:pic="http://schemas.openxmlformats.org/drawingml/2006/picture" xmlns:c="http://schemas.openxmlformats.org/drawingml/2006/chart" xmlns:lc="http://schemas.openxmlformats.org/drawingml/2006/lockedCanvas" xmlns:dgm="http://schemas.openxmlformats.org/drawingml/2006/diagram" xmlns:wps="http://schemas.microsoft.com/office/word/2010/wordprocessingShape" xmlns:wpg="http://schemas.microsoft.com/office/word/2010/wordprocessingGroup" xmlns:w14="http://schemas.microsoft.com/office/word/2010/wordml" xmlns:w15="http://schemas.microsoft.com/office/word/2012/wordml">
+<w:document xmlns:wpc="http://schemas.microsoft.com/office/word/2010/wordprocessingCanvas" xmlns:cx="http://schemas.microsoft.com/office/drawing/2014/chartex" xmlns:cx1="http://schemas.microsoft.com/office/drawing/2015/9/8/chartex" xmlns:cx2="http://schemas.microsoft.com/office/drawing/2015/10/21/chartex" xmlns:cx3="http://schemas.microsoft.com/office/drawing/2016/5/9/chartex" xmlns:cx4="http://schemas.microsoft.com/office/drawing/2016/5/10/chartex" xmlns:cx5="http://schemas.microsoft.com/office/drawing/2016/5/11/chartex" xmlns:cx6="http://schemas.microsoft.com/office/drawing/2016/5/12/chartex" xmlns:cx7="http://schemas.microsoft.com/office/drawing/2016/5/13/chartex" xmlns:cx8="http://schemas.microsoft.com/office/drawing/2016/5/14/chartex" xmlns:mc="http://schemas.openxmlformats.org/markup-compatibility/2006" xmlns:aink="http://schemas.microsoft.com/office/drawing/2016/ink" xmlns:am3d="http://schemas.microsoft.com/office/drawing/2017/model3d" xmlns:o="urn:schemas-microsoft-com:office:office" xmlns:oel="http://schemas.microsoft.com/office/2019/extlst" xmlns:r="http://schemas.openxmlformats.org/officeDocument/2006/relationships" xmlns:m="http://schemas.openxmlformats.org/officeDocument/2006/math" xmlns:v="urn:schemas-microsoft-com:vml" xmlns:wp14="http://schemas.microsoft.com/office/word/2010/wordprocessingDrawing" xmlns:wp="http://schemas.openxmlformats.org/drawingml/2006/wordprocessingDrawing" xmlns:w10="urn:schemas-microsoft-com:office:word" xmlns:w="http://schemas.openxmlformats.org/wordprocessingml/2006/main" xmlns:w14="http://schemas.microsoft.com/office/word/2010/wordml" xmlns:w15="http://schemas.microsoft.com/office/word/2012/wordml" xmlns:w16cex="http://schemas.microsoft.com/office/word/2018/wordml/cex" xmlns:w16cid="http://schemas.microsoft.com/office/word/2016/wordml/cid" xmlns:w16="http://schemas.microsoft.com/office/word/2018/wordml" xmlns:w16sdtdh="http://schemas.microsoft.com/office/word/2020/wordml/sdtdatahash" xmlns:w16se="http://schemas.microsoft.com/office/word/2015/wordml/symex" xmlns:wpg="http://schemas.microsoft.com/office/word/2010/wordprocessingGroup" xmlns:wpi="http://schemas.microsoft.com/office/word/2010/wordprocessingInk" xmlns:wne="http://schemas.microsoft.com/office/word/2006/wordml" xmlns:wps="http://schemas.microsoft.com/office/word/2010/wordprocessingShape" mc:Ignorable="w14 w15 w16se w16cid w16 w16cex w16sdtdh wp14">
   <w:body>
     <w:p>
       <w:pPr>
         <w:rPr>
-          <w:b w:val="1"/>
+          <w:b/>
         </w:rPr>
       </w:pPr>
       <w:r>
         <w:rPr>
-          <w:b w:val="1"/>
-          <w:rtl w:val="0"/>
+          <w:b/>
         </w:rPr>
-        <w:t xml:space="preserve">Before the Next Census</w:t>
-      </w:r>
-    </w:p>
-    <w:p>
-      <w:pPr>
-        <w:rPr/>
-      </w:pPr>
-      <w:r>
-        <w:rPr>
-          <w:rtl w:val="0"/>
-        </w:rPr>
-        <w:t xml:space="preserve">Written by 2023 field crew</w:t>
-      </w:r>
-    </w:p>
-    <w:p>
-      <w:pPr>
-        <w:rPr/>
-      </w:pPr>
-      <w:r>
-        <w:rPr>
-          <w:rtl w:val="0"/>
-        </w:rPr>
-      </w:r>
-    </w:p>
-    <w:p>
-      <w:pPr>
-        <w:rPr/>
-      </w:pPr>
-      <w:r>
-        <w:rPr>
-          <w:u w:val="single"/>
-          <w:rtl w:val="0"/>
-        </w:rPr>
-        <w:t xml:space="preserve">Big Picture Planning</w:t>
-      </w:r>
-      <w:r>
-        <w:rPr>
-          <w:rtl w:val="0"/>
-        </w:rPr>
-      </w:r>
-    </w:p>
-    <w:p>
-      <w:pPr>
-        <w:numPr>
-          <w:ilvl w:val="0"/>
-          <w:numId w:val="2"/>
-        </w:numPr>
-        <w:ind w:left="720" w:hanging="360"/>
-      </w:pPr>
-      <w:r>
-        <w:rPr>
-          <w:rtl w:val="0"/>
-        </w:rPr>
-        <w:t xml:space="preserve">We suggest completely separating mortality from the census, and having a different team hired to do it. Also one person alone will likely not be enough to complete the mortality census.</w:t>
-      </w:r>
-    </w:p>
-    <w:p>
-      <w:pPr>
-        <w:numPr>
-          <w:ilvl w:val="0"/>
-          <w:numId w:val="2"/>
-        </w:numPr>
-        <w:ind w:left="720" w:hanging="360"/>
-        <w:rPr>
-          <w:u w:val="none"/>
-        </w:rPr>
-      </w:pPr>
-      <w:r>
-        <w:rPr>
-          <w:rtl w:val="0"/>
-        </w:rPr>
-        <w:t xml:space="preserve">Pace for census should be calculated on a stems per day basis not quadrats per day (see calculating pace section below for more details)</w:t>
-      </w:r>
-    </w:p>
-    <w:p>
-      <w:pPr>
-        <w:rPr/>
-      </w:pPr>
-      <w:r>
-        <w:rPr>
-          <w:rtl w:val="0"/>
-        </w:rPr>
-      </w:r>
-    </w:p>
-    <w:p>
-      <w:pPr>
+        <w:t>Before the Next Census</w:t>
+      </w:r>
+    </w:p>
+    <w:p>
+      <w:r>
+        <w:t>Written by 2023 field crew</w:t>
+      </w:r>
+    </w:p>
+    <w:p/>
+    <w:p>
+      <w:r>
         <w:rPr>
           <w:u w:val="single"/>
         </w:rPr>
-      </w:pPr>
-      <w:r>
-        <w:rPr>
-          <w:u w:val="single"/>
-          <w:rtl w:val="0"/>
-        </w:rPr>
-        <w:t xml:space="preserve">Data and in the App</w:t>
+        <w:t>Big Picture Planning</w:t>
       </w:r>
     </w:p>
     <w:p>
       <w:pPr>
         <w:numPr>
           <w:ilvl w:val="0"/>
-          <w:numId w:val="3"/>
-        </w:numPr>
-        <w:ind w:left="720" w:hanging="360"/>
-      </w:pPr>
-      <w:r>
-        <w:rPr>
-          <w:rtl w:val="0"/>
-        </w:rPr>
-        <w:t xml:space="preserve">Remove things that have been Dead not found (DN) for three censuses</w:t>
+          <w:numId w:val="2"/>
+        </w:numPr>
+      </w:pPr>
+      <w:r>
+        <w:t>Have app completely tested and finalized before data collection begins. This caused a lot of idiosyncratic errors in the 2023 data.</w:t>
       </w:r>
     </w:p>
     <w:p>
       <w:pPr>
         <w:numPr>
           <w:ilvl w:val="0"/>
-          <w:numId w:val="3"/>
-        </w:numPr>
-        <w:ind w:left="720" w:hanging="360"/>
-      </w:pPr>
-      <w:r>
-        <w:rPr>
-          <w:rtl w:val="0"/>
-        </w:rPr>
-        <w:t xml:space="preserve">Add WR code to 2023 stems with comment “wire removed” or “WR”, if there was a code WR in the previous census keep it in the 2023 data</w:t>
+          <w:numId w:val="2"/>
+        </w:numPr>
+      </w:pPr>
+      <w:r>
+        <w:t>We suggest completely separating mortality from the census, and having a different team hired to do it. Also one person alone will likely not be enough to complete the mortality census.</w:t>
       </w:r>
     </w:p>
     <w:p>
       <w:pPr>
         <w:numPr>
           <w:ilvl w:val="0"/>
-          <w:numId w:val="3"/>
-        </w:numPr>
-        <w:ind w:left="720" w:hanging="360"/>
-      </w:pPr>
-      <w:r>
-        <w:rPr>
-          <w:rtl w:val="0"/>
-        </w:rPr>
-        <w:t xml:space="preserve">Add TR code to stems with comment “tag removed”or “tag removed from field”</w:t>
-      </w:r>
-    </w:p>
-    <w:p>
-      <w:pPr>
-        <w:numPr>
-          <w:ilvl w:val="0"/>
-          <w:numId w:val="3"/>
-        </w:numPr>
-        <w:ind w:left="720" w:hanging="360"/>
-      </w:pPr>
-      <w:r>
-        <w:rPr>
-          <w:rtl w:val="0"/>
-        </w:rPr>
-        <w:t xml:space="preserve">Remove the entire tree with code tag removed (TR) and secondary stems from the data used to make the field app</w:t>
-      </w:r>
-    </w:p>
-    <w:p>
-      <w:pPr>
-        <w:numPr>
-          <w:ilvl w:val="0"/>
-          <w:numId w:val="3"/>
-        </w:numPr>
-        <w:ind w:left="720" w:hanging="360"/>
-      </w:pPr>
-      <w:r>
-        <w:rPr>
-          <w:rtl w:val="0"/>
-        </w:rPr>
-        <w:t xml:space="preserve">Include 2023 comments in the field app for the next census/next mortality survey (for certain quadrats this will be super necessary!)</w:t>
-      </w:r>
-    </w:p>
-    <w:p>
-      <w:pPr>
-        <w:numPr>
-          <w:ilvl w:val="0"/>
-          <w:numId w:val="3"/>
-        </w:numPr>
-        <w:ind w:left="720" w:hanging="360"/>
-      </w:pPr>
-      <w:r>
-        <w:rPr>
-          <w:rtl w:val="0"/>
-        </w:rPr>
-        <w:t xml:space="preserve">Change species (comment is usually the string “species is not ___ is ____”, where ___= species code, or  “species is ____ is not _____”)</w:t>
-      </w:r>
-    </w:p>
-    <w:p>
-      <w:pPr>
-        <w:numPr>
-          <w:ilvl w:val="0"/>
-          <w:numId w:val="3"/>
-        </w:numPr>
-        <w:ind w:left="720" w:hanging="360"/>
-      </w:pPr>
-      <w:r>
-        <w:rPr>
-          <w:rtl w:val="0"/>
-        </w:rPr>
-        <w:t xml:space="preserve">Add status G to multi stems where the first stem is dead but there are other stems (is this code still going to be used?), carry over status G from previous censuses, G means main stem is gone but secondary stems are living (note, should this only be used in the field app since it may confuse data analysis?)</w:t>
-      </w:r>
-    </w:p>
-    <w:p>
-      <w:pPr>
-        <w:numPr>
-          <w:ilvl w:val="0"/>
-          <w:numId w:val="3"/>
-        </w:numPr>
-        <w:ind w:left="720" w:hanging="360"/>
-      </w:pPr>
-      <w:r>
-        <w:rPr>
-          <w:rtl w:val="0"/>
-        </w:rPr>
-        <w:t xml:space="preserve">For dead trees (DS, DC or DN), include the last measured DBH </w:t>
-      </w:r>
-    </w:p>
-    <w:p>
-      <w:pPr>
-        <w:rPr/>
-      </w:pPr>
-      <w:r>
-        <w:rPr>
-          <w:rtl w:val="0"/>
-        </w:rPr>
-      </w:r>
-    </w:p>
+          <w:numId w:val="2"/>
+        </w:numPr>
+      </w:pPr>
+      <w:r>
+        <w:t>Pace for census should be calculated on a stems per day basis not quadrats per day (see calculating pace section below for more details)</w:t>
+      </w:r>
+    </w:p>
+    <w:p/>
     <w:p>
       <w:pPr>
         <w:rPr>
@@ -250,64 +72,96 @@
       <w:r>
         <w:rPr>
           <w:u w:val="single"/>
-          <w:rtl w:val="0"/>
         </w:rPr>
-        <w:t xml:space="preserve">Field</w:t>
+        <w:t>Data and in the App</w:t>
       </w:r>
     </w:p>
     <w:p>
       <w:pPr>
         <w:numPr>
           <w:ilvl w:val="0"/>
-          <w:numId w:val="1"/>
-        </w:numPr>
-        <w:ind w:left="720" w:hanging="360"/>
-      </w:pPr>
-      <w:r>
-        <w:rPr>
-          <w:rtl w:val="0"/>
-        </w:rPr>
-        <w:t xml:space="preserve">Replace all the tags using the tag replacement machine in radio tracking lab and the replace tag map, replace tag list is on github 2023 repository in doc &gt; data cleaning folder (we also have a replace tag map on the ipads)</w:t>
+          <w:numId w:val="3"/>
+        </w:numPr>
+      </w:pPr>
+      <w:r>
+        <w:t>Remove things that have been Dead not found (DN) for three censuses</w:t>
       </w:r>
     </w:p>
     <w:p>
       <w:pPr>
         <w:numPr>
           <w:ilvl w:val="0"/>
-          <w:numId w:val="1"/>
-        </w:numPr>
-        <w:ind w:left="720" w:hanging="360"/>
-      </w:pPr>
-      <w:r>
-        <w:rPr>
-          <w:rtl w:val="0"/>
-        </w:rPr>
-        <w:t xml:space="preserve">Re-spray and flag all rebars close to the start of the census (spray yellow not blue), some need to be replaced </w:t>
-      </w:r>
-    </w:p>
-    <w:p>
-      <w:pPr>
-        <w:numPr>
-          <w:ilvl w:val="1"/>
-          <w:numId w:val="1"/>
-        </w:numPr>
-        <w:ind w:left="1440" w:hanging="360"/>
-      </w:pPr>
-      <w:r>
-        <w:rPr>
-          <w:rtl w:val="0"/>
-        </w:rPr>
-        <w:t xml:space="preserve">Consider replacing the rebar with taller rebar/pvc pipe or by adding tall flags to each rebar before the next census to ensure it’s visible from the opposite side of the quadrat</w:t>
-      </w:r>
-    </w:p>
-    <w:p>
-      <w:pPr>
-        <w:rPr/>
-      </w:pPr>
-      <w:r>
-        <w:rPr>
-          <w:rtl w:val="0"/>
-        </w:rPr>
+          <w:numId w:val="3"/>
+        </w:numPr>
+      </w:pPr>
+      <w:r>
+        <w:t>Add WR code to 2023 stems with comment “wire removed” or “WR”, if there was a code WR in the previous census keep it in the 2023 data</w:t>
+      </w:r>
+    </w:p>
+    <w:p>
+      <w:pPr>
+        <w:numPr>
+          <w:ilvl w:val="0"/>
+          <w:numId w:val="3"/>
+        </w:numPr>
+      </w:pPr>
+      <w:r>
+        <w:t>Add TR code to stems with comment “tag removed”or “tag removed from field”</w:t>
+      </w:r>
+    </w:p>
+    <w:p>
+      <w:pPr>
+        <w:numPr>
+          <w:ilvl w:val="0"/>
+          <w:numId w:val="3"/>
+        </w:numPr>
+      </w:pPr>
+      <w:r>
+        <w:t>Remove the entire tree with code tag removed (TR) and secondary stems from the data used to make the field app</w:t>
+      </w:r>
+    </w:p>
+    <w:p>
+      <w:pPr>
+        <w:numPr>
+          <w:ilvl w:val="0"/>
+          <w:numId w:val="3"/>
+        </w:numPr>
+      </w:pPr>
+      <w:r>
+        <w:t>Include 2023 comments in the field app for the next census/next mortality survey (for certain quadrats this will be super necessary!)</w:t>
+      </w:r>
+    </w:p>
+    <w:p>
+      <w:pPr>
+        <w:numPr>
+          <w:ilvl w:val="0"/>
+          <w:numId w:val="3"/>
+        </w:numPr>
+      </w:pPr>
+      <w:r>
+        <w:t>Change species (comment is usually the string “species is not ___ is ____”, where ___= species code, or  “species is ____ is not _____”)</w:t>
+      </w:r>
+    </w:p>
+    <w:p>
+      <w:pPr>
+        <w:numPr>
+          <w:ilvl w:val="0"/>
+          <w:numId w:val="3"/>
+        </w:numPr>
+      </w:pPr>
+      <w:r>
+        <w:t>Add status G to multi stems where the first stem is dead but there are other stems (is this code still going to be used?), carry over status G from previous censuses, G means main stem is gone but secondary stems are living (note, should this only be used in the field app since it may confuse data analysis?)</w:t>
+      </w:r>
+    </w:p>
+    <w:p>
+      <w:pPr>
+        <w:numPr>
+          <w:ilvl w:val="0"/>
+          <w:numId w:val="3"/>
+        </w:numPr>
+      </w:pPr>
+      <w:r>
+        <w:t xml:space="preserve">For dead trees (DS, DC or DN), include the last measured DBH </w:t>
       </w:r>
     </w:p>
     <w:p>
@@ -316,11 +170,98 @@
           <w:u w:val="single"/>
         </w:rPr>
       </w:pPr>
+    </w:p>
+    <w:p>
       <w:r>
         <w:rPr>
           <w:u w:val="single"/>
-          <w:rtl w:val="0"/>
         </w:rPr>
+        <w:t>QAQC Checks</w:t>
+      </w:r>
+    </w:p>
+    <w:p>
+      <w:pPr>
+        <w:pStyle w:val="ListParagraph"/>
+        <w:numPr>
+          <w:ilvl w:val="0"/>
+          <w:numId w:val="5"/>
+        </w:numPr>
+      </w:pPr>
+      <w:r>
+        <w:t>Add a check for do secondary stems have same quadrat as stem 1</w:t>
+      </w:r>
+    </w:p>
+    <w:p>
+      <w:pPr>
+        <w:pStyle w:val="ListParagraph"/>
+        <w:numPr>
+          <w:ilvl w:val="0"/>
+          <w:numId w:val="5"/>
+        </w:numPr>
+      </w:pPr>
+      <w:r>
+        <w:t>Add check for detecting missing hom value (or in the app make it so that hom can be typed in or auto populated, the hom_alert field was not ideal)</w:t>
+      </w:r>
+    </w:p>
+    <w:p/>
+    <w:p>
+      <w:pPr>
+        <w:rPr>
+          <w:u w:val="single"/>
+        </w:rPr>
+      </w:pPr>
+      <w:r>
+        <w:rPr>
+          <w:u w:val="single"/>
+        </w:rPr>
+        <w:t>Field</w:t>
+      </w:r>
+    </w:p>
+    <w:p>
+      <w:pPr>
+        <w:numPr>
+          <w:ilvl w:val="0"/>
+          <w:numId w:val="1"/>
+        </w:numPr>
+      </w:pPr>
+      <w:r>
+        <w:t>Replace all the tags using the tag replacement machine in radio tracking lab and the replace tag map, replace tag list is on github 2023 repository in doc &gt; data cleaning folder (we also have a replace tag map on the ipads)</w:t>
+      </w:r>
+    </w:p>
+    <w:p>
+      <w:pPr>
+        <w:numPr>
+          <w:ilvl w:val="0"/>
+          <w:numId w:val="1"/>
+        </w:numPr>
+      </w:pPr>
+      <w:r>
+        <w:t xml:space="preserve">Re-spray and flag all rebars close to the start of the census (spray yellow not blue), some need to be replaced </w:t>
+      </w:r>
+    </w:p>
+    <w:p>
+      <w:pPr>
+        <w:numPr>
+          <w:ilvl w:val="1"/>
+          <w:numId w:val="1"/>
+        </w:numPr>
+      </w:pPr>
+      <w:r>
+        <w:t>Consider replacing the rebar with taller rebar/pvc pipe or by adding tall flags to each rebar before the next census to ensure it’s visible from the opposite side of the quadrat</w:t>
+      </w:r>
+    </w:p>
+    <w:p/>
+    <w:p>
+      <w:pPr>
+        <w:rPr>
+          <w:u w:val="single"/>
+        </w:rPr>
+      </w:pPr>
+      <w:r>
+        <w:rPr>
+          <w:u w:val="single"/>
+        </w:rPr>
+        <w:lastRenderedPageBreak/>
         <w:t xml:space="preserve">Calculating Pace </w:t>
       </w:r>
     </w:p>
@@ -330,13 +271,9 @@
           <w:ilvl w:val="0"/>
           <w:numId w:val="4"/>
         </w:numPr>
-        <w:ind w:left="720" w:hanging="360"/>
-      </w:pPr>
-      <w:r>
-        <w:rPr>
-          <w:rtl w:val="0"/>
-        </w:rPr>
-        <w:t xml:space="preserve">Allow 1 month for training</w:t>
+      </w:pPr>
+      <w:r>
+        <w:t>Allow 1 month for training</w:t>
       </w:r>
     </w:p>
     <w:p>
@@ -345,13 +282,9 @@
           <w:ilvl w:val="0"/>
           <w:numId w:val="4"/>
         </w:numPr>
-        <w:ind w:left="720" w:hanging="360"/>
-      </w:pPr>
-      <w:r>
-        <w:rPr>
-          <w:rtl w:val="0"/>
-        </w:rPr>
-        <w:t xml:space="preserve">Use pace of 150 stems/person/day and updated stem count (i.e. how many stems after TR and repeated DN stems are removed) to calculate how many days + people necessary</w:t>
+      </w:pPr>
+      <w:r>
+        <w:t>Use pace of 150 stems/person/day and updated stem count (i.e. how many stems after TR and repeated DN stems are removed) to calculate how many days + people necessary</w:t>
       </w:r>
     </w:p>
     <w:p>
@@ -360,13 +293,9 @@
           <w:ilvl w:val="0"/>
           <w:numId w:val="4"/>
         </w:numPr>
-        <w:ind w:left="720" w:hanging="360"/>
-      </w:pPr>
-      <w:r>
-        <w:rPr>
-          <w:rtl w:val="0"/>
-        </w:rPr>
-        <w:t xml:space="preserve">Days for correcting errors/inclement weather will need to be accounted for (~2-4 days a month for errors)</w:t>
+      </w:pPr>
+      <w:r>
+        <w:t>Days for correcting errors/inclement weather will need to be accounted for (~2-4 days a month for errors)</w:t>
       </w:r>
     </w:p>
     <w:p>
@@ -375,57 +304,30 @@
           <w:ilvl w:val="0"/>
           <w:numId w:val="4"/>
         </w:numPr>
-        <w:ind w:left="720" w:hanging="360"/>
-      </w:pPr>
-      <w:r>
-        <w:rPr>
-          <w:rtl w:val="0"/>
-        </w:rPr>
-        <w:t xml:space="preserve">Schedule: train in the north section then go to south spicebush areas while they don’t have leaves, do the deer exclosure as soon as leaves are out in order to make species id easier, then go to the north section while there are still leaves, finish in the southeast spicebush corner</w:t>
-      </w:r>
-    </w:p>
-    <w:p>
-      <w:pPr>
-        <w:rPr/>
-      </w:pPr>
-      <w:r>
-        <w:rPr>
-          <w:rtl w:val="0"/>
-        </w:rPr>
-      </w:r>
-    </w:p>
-    <w:p>
-      <w:pPr>
-        <w:rPr/>
-      </w:pPr>
-      <w:r>
-        <w:rPr>
-          <w:rtl w:val="0"/>
-        </w:rPr>
-      </w:r>
-    </w:p>
-    <w:p>
-      <w:pPr>
-        <w:rPr/>
-      </w:pPr>
-      <w:r>
-        <w:rPr>
-          <w:rtl w:val="0"/>
-        </w:rPr>
-      </w:r>
-    </w:p>
+      </w:pPr>
+      <w:r>
+        <w:t>Schedule: train in the north section then go to south spicebush areas while they don’t have leaves, do the deer exclosure as soon as leaves are out in order to make species id easier, then go to the north section while there are still leaves, finish in the southeast spicebush corner</w:t>
+      </w:r>
+    </w:p>
+    <w:p/>
+    <w:p/>
+    <w:p/>
     <w:sectPr>
-      <w:pgSz w:h="15840" w:w="12240" w:orient="portrait"/>
-      <w:pgMar w:bottom="1440" w:top="1440" w:left="1440" w:right="1440" w:header="720" w:footer="720"/>
+      <w:pgSz w:w="12240" w:h="15840"/>
+      <w:pgMar w:top="1440" w:right="1440" w:bottom="1440" w:left="1440" w:header="720" w:footer="720" w:gutter="0"/>
       <w:pgNumType w:start="1"/>
+      <w:cols w:space="720"/>
     </w:sectPr>
   </w:body>
 </w:document>
 </file>
 
 <file path=word/numbering.xml><?xml version="1.0" encoding="utf-8"?>
-<w:numbering xmlns:mc="http://schemas.openxmlformats.org/markup-compatibility/2006" xmlns:o="urn:schemas-microsoft-com:office:office" xmlns:r="http://schemas.openxmlformats.org/officeDocument/2006/relationships" xmlns:m="http://schemas.openxmlformats.org/officeDocument/2006/math" xmlns:v="urn:schemas-microsoft-com:vml" xmlns:wp="http://schemas.openxmlformats.org/drawingml/2006/wordprocessingDrawing" xmlns:w10="urn:schemas-microsoft-com:office:word" xmlns:w="http://schemas.openxmlformats.org/wordprocessingml/2006/main" xmlns:wne="http://schemas.microsoft.com/office/word/2006/wordml" xmlns:sl="http://schemas.openxmlformats.org/schemaLibrary/2006/main" xmlns:a="http://schemas.openxmlformats.org/drawingml/2006/main" xmlns:pic="http://schemas.openxmlformats.org/drawingml/2006/picture" xmlns:c="http://schemas.openxmlformats.org/drawingml/2006/chart" xmlns:lc="http://schemas.openxmlformats.org/drawingml/2006/lockedCanvas" xmlns:dgm="http://schemas.openxmlformats.org/drawingml/2006/diagram" xmlns:wps="http://schemas.microsoft.com/office/word/2010/wordprocessingShape" xmlns:wpg="http://schemas.microsoft.com/office/word/2010/wordprocessingGroup" xmlns:w14="http://schemas.microsoft.com/office/word/2010/wordml" xmlns:w15="http://schemas.microsoft.com/office/word/2012/wordml">
-  <w:abstractNum w:abstractNumId="1">
+<w:numbering xmlns:wpc="http://schemas.microsoft.com/office/word/2010/wordprocessingCanvas" xmlns:cx="http://schemas.microsoft.com/office/drawing/2014/chartex" xmlns:cx1="http://schemas.microsoft.com/office/drawing/2015/9/8/chartex" xmlns:cx2="http://schemas.microsoft.com/office/drawing/2015/10/21/chartex" xmlns:cx3="http://schemas.microsoft.com/office/drawing/2016/5/9/chartex" xmlns:cx4="http://schemas.microsoft.com/office/drawing/2016/5/10/chartex" xmlns:cx5="http://schemas.microsoft.com/office/drawing/2016/5/11/chartex" xmlns:cx6="http://schemas.microsoft.com/office/drawing/2016/5/12/chartex" xmlns:cx7="http://schemas.microsoft.com/office/drawing/2016/5/13/chartex" xmlns:cx8="http://schemas.microsoft.com/office/drawing/2016/5/14/chartex" xmlns:mc="http://schemas.openxmlformats.org/markup-compatibility/2006" xmlns:aink="http://schemas.microsoft.com/office/drawing/2016/ink" xmlns:am3d="http://schemas.microsoft.com/office/drawing/2017/model3d" xmlns:o="urn:schemas-microsoft-com:office:office" xmlns:oel="http://schemas.microsoft.com/office/2019/extlst" xmlns:r="http://schemas.openxmlformats.org/officeDocument/2006/relationships" xmlns:m="http://schemas.openxmlformats.org/officeDocument/2006/math" xmlns:v="urn:schemas-microsoft-com:vml" xmlns:wp14="http://schemas.microsoft.com/office/word/2010/wordprocessingDrawing" xmlns:wp="http://schemas.openxmlformats.org/drawingml/2006/wordprocessingDrawing" xmlns:w10="urn:schemas-microsoft-com:office:word" xmlns:w="http://schemas.openxmlformats.org/wordprocessingml/2006/main" xmlns:w14="http://schemas.microsoft.com/office/word/2010/wordml" xmlns:w15="http://schemas.microsoft.com/office/word/2012/wordml" xmlns:w16cex="http://schemas.microsoft.com/office/word/2018/wordml/cex" xmlns:w16cid="http://schemas.microsoft.com/office/word/2016/wordml/cid" xmlns:w16="http://schemas.microsoft.com/office/word/2018/wordml" xmlns:w16sdtdh="http://schemas.microsoft.com/office/word/2020/wordml/sdtdatahash" xmlns:w16se="http://schemas.microsoft.com/office/word/2015/wordml/symex" xmlns:wpg="http://schemas.microsoft.com/office/word/2010/wordprocessingGroup" xmlns:wpi="http://schemas.microsoft.com/office/word/2010/wordprocessingInk" xmlns:wne="http://schemas.microsoft.com/office/word/2006/wordml" xmlns:wps="http://schemas.microsoft.com/office/word/2010/wordprocessingShape" mc:Ignorable="w14 w15 w16se w16cid w16 w16cex w16sdtdh wp14">
+  <w:abstractNum w:abstractNumId="0" w15:restartNumberingAfterBreak="0">
+    <w:nsid w:val="12BD055D"/>
+    <w:multiLevelType w:val="multilevel"/>
+    <w:tmpl w:val="BD6C6502"/>
     <w:lvl w:ilvl="0">
       <w:start w:val="1"/>
       <w:numFmt w:val="bullet"/>
@@ -535,7 +437,10 @@
       </w:rPr>
     </w:lvl>
   </w:abstractNum>
-  <w:abstractNum w:abstractNumId="2">
+  <w:abstractNum w:abstractNumId="1" w15:restartNumberingAfterBreak="0">
+    <w:nsid w:val="35B351B4"/>
+    <w:multiLevelType w:val="multilevel"/>
+    <w:tmpl w:val="7768683C"/>
     <w:lvl w:ilvl="0">
       <w:start w:val="1"/>
       <w:numFmt w:val="bullet"/>
@@ -645,7 +550,10 @@
       </w:rPr>
     </w:lvl>
   </w:abstractNum>
-  <w:abstractNum w:abstractNumId="3">
+  <w:abstractNum w:abstractNumId="2" w15:restartNumberingAfterBreak="0">
+    <w:nsid w:val="408C77F6"/>
+    <w:multiLevelType w:val="multilevel"/>
+    <w:tmpl w:val="F4C865EE"/>
     <w:lvl w:ilvl="0">
       <w:start w:val="1"/>
       <w:numFmt w:val="bullet"/>
@@ -755,7 +663,123 @@
       </w:rPr>
     </w:lvl>
   </w:abstractNum>
-  <w:abstractNum w:abstractNumId="4">
+  <w:abstractNum w:abstractNumId="3" w15:restartNumberingAfterBreak="0">
+    <w:nsid w:val="41715CA4"/>
+    <w:multiLevelType w:val="hybridMultilevel"/>
+    <w:tmpl w:val="78223C1E"/>
+    <w:lvl w:ilvl="0" w:tplc="04090001">
+      <w:start w:val="1"/>
+      <w:numFmt w:val="bullet"/>
+      <w:lvlText w:val=""/>
+      <w:lvlJc w:val="left"/>
+      <w:pPr>
+        <w:ind w:left="720" w:hanging="360"/>
+      </w:pPr>
+      <w:rPr>
+        <w:rFonts w:ascii="Symbol" w:hAnsi="Symbol" w:hint="default"/>
+      </w:rPr>
+    </w:lvl>
+    <w:lvl w:ilvl="1" w:tplc="04090003" w:tentative="1">
+      <w:start w:val="1"/>
+      <w:numFmt w:val="bullet"/>
+      <w:lvlText w:val="o"/>
+      <w:lvlJc w:val="left"/>
+      <w:pPr>
+        <w:ind w:left="1440" w:hanging="360"/>
+      </w:pPr>
+      <w:rPr>
+        <w:rFonts w:ascii="Courier New" w:hAnsi="Courier New" w:cs="Courier New" w:hint="default"/>
+      </w:rPr>
+    </w:lvl>
+    <w:lvl w:ilvl="2" w:tplc="04090005" w:tentative="1">
+      <w:start w:val="1"/>
+      <w:numFmt w:val="bullet"/>
+      <w:lvlText w:val=""/>
+      <w:lvlJc w:val="left"/>
+      <w:pPr>
+        <w:ind w:left="2160" w:hanging="360"/>
+      </w:pPr>
+      <w:rPr>
+        <w:rFonts w:ascii="Wingdings" w:hAnsi="Wingdings" w:hint="default"/>
+      </w:rPr>
+    </w:lvl>
+    <w:lvl w:ilvl="3" w:tplc="04090001" w:tentative="1">
+      <w:start w:val="1"/>
+      <w:numFmt w:val="bullet"/>
+      <w:lvlText w:val=""/>
+      <w:lvlJc w:val="left"/>
+      <w:pPr>
+        <w:ind w:left="2880" w:hanging="360"/>
+      </w:pPr>
+      <w:rPr>
+        <w:rFonts w:ascii="Symbol" w:hAnsi="Symbol" w:hint="default"/>
+      </w:rPr>
+    </w:lvl>
+    <w:lvl w:ilvl="4" w:tplc="04090003" w:tentative="1">
+      <w:start w:val="1"/>
+      <w:numFmt w:val="bullet"/>
+      <w:lvlText w:val="o"/>
+      <w:lvlJc w:val="left"/>
+      <w:pPr>
+        <w:ind w:left="3600" w:hanging="360"/>
+      </w:pPr>
+      <w:rPr>
+        <w:rFonts w:ascii="Courier New" w:hAnsi="Courier New" w:cs="Courier New" w:hint="default"/>
+      </w:rPr>
+    </w:lvl>
+    <w:lvl w:ilvl="5" w:tplc="04090005" w:tentative="1">
+      <w:start w:val="1"/>
+      <w:numFmt w:val="bullet"/>
+      <w:lvlText w:val=""/>
+      <w:lvlJc w:val="left"/>
+      <w:pPr>
+        <w:ind w:left="4320" w:hanging="360"/>
+      </w:pPr>
+      <w:rPr>
+        <w:rFonts w:ascii="Wingdings" w:hAnsi="Wingdings" w:hint="default"/>
+      </w:rPr>
+    </w:lvl>
+    <w:lvl w:ilvl="6" w:tplc="04090001" w:tentative="1">
+      <w:start w:val="1"/>
+      <w:numFmt w:val="bullet"/>
+      <w:lvlText w:val=""/>
+      <w:lvlJc w:val="left"/>
+      <w:pPr>
+        <w:ind w:left="5040" w:hanging="360"/>
+      </w:pPr>
+      <w:rPr>
+        <w:rFonts w:ascii="Symbol" w:hAnsi="Symbol" w:hint="default"/>
+      </w:rPr>
+    </w:lvl>
+    <w:lvl w:ilvl="7" w:tplc="04090003" w:tentative="1">
+      <w:start w:val="1"/>
+      <w:numFmt w:val="bullet"/>
+      <w:lvlText w:val="o"/>
+      <w:lvlJc w:val="left"/>
+      <w:pPr>
+        <w:ind w:left="5760" w:hanging="360"/>
+      </w:pPr>
+      <w:rPr>
+        <w:rFonts w:ascii="Courier New" w:hAnsi="Courier New" w:cs="Courier New" w:hint="default"/>
+      </w:rPr>
+    </w:lvl>
+    <w:lvl w:ilvl="8" w:tplc="04090005" w:tentative="1">
+      <w:start w:val="1"/>
+      <w:numFmt w:val="bullet"/>
+      <w:lvlText w:val=""/>
+      <w:lvlJc w:val="left"/>
+      <w:pPr>
+        <w:ind w:left="6480" w:hanging="360"/>
+      </w:pPr>
+      <w:rPr>
+        <w:rFonts w:ascii="Wingdings" w:hAnsi="Wingdings" w:hint="default"/>
+      </w:rPr>
+    </w:lvl>
+  </w:abstractNum>
+  <w:abstractNum w:abstractNumId="4" w15:restartNumberingAfterBreak="0">
+    <w:nsid w:val="4A7A0051"/>
+    <w:multiLevelType w:val="multilevel"/>
+    <w:tmpl w:val="B08A1BD0"/>
     <w:lvl w:ilvl="0">
       <w:start w:val="1"/>
       <w:numFmt w:val="bullet"/>
@@ -865,30 +889,33 @@
       </w:rPr>
     </w:lvl>
   </w:abstractNum>
-  <w:num w:numId="1">
+  <w:num w:numId="1" w16cid:durableId="1776436221">
     <w:abstractNumId w:val="1"/>
   </w:num>
-  <w:num w:numId="2">
+  <w:num w:numId="2" w16cid:durableId="541867940">
+    <w:abstractNumId w:val="4"/>
+  </w:num>
+  <w:num w:numId="3" w16cid:durableId="310330018">
     <w:abstractNumId w:val="2"/>
   </w:num>
-  <w:num w:numId="3">
+  <w:num w:numId="4" w16cid:durableId="473646069">
+    <w:abstractNumId w:val="0"/>
+  </w:num>
+  <w:num w:numId="5" w16cid:durableId="621305046">
     <w:abstractNumId w:val="3"/>
-  </w:num>
-  <w:num w:numId="4">
-    <w:abstractNumId w:val="4"/>
   </w:num>
 </w:numbering>
 </file>
 
 <file path=word/styles.xml><?xml version="1.0" encoding="utf-8"?>
-<w:styles xmlns:mc="http://schemas.openxmlformats.org/markup-compatibility/2006" xmlns:o="urn:schemas-microsoft-com:office:office" xmlns:r="http://schemas.openxmlformats.org/officeDocument/2006/relationships" xmlns:m="http://schemas.openxmlformats.org/officeDocument/2006/math" xmlns:v="urn:schemas-microsoft-com:vml" xmlns:wp="http://schemas.openxmlformats.org/drawingml/2006/wordprocessingDrawing" xmlns:w10="urn:schemas-microsoft-com:office:word" xmlns:w="http://schemas.openxmlformats.org/wordprocessingml/2006/main" xmlns:wne="http://schemas.microsoft.com/office/word/2006/wordml" xmlns:sl="http://schemas.openxmlformats.org/schemaLibrary/2006/main" xmlns:a="http://schemas.openxmlformats.org/drawingml/2006/main" xmlns:pic="http://schemas.openxmlformats.org/drawingml/2006/picture" xmlns:c="http://schemas.openxmlformats.org/drawingml/2006/chart" xmlns:lc="http://schemas.openxmlformats.org/drawingml/2006/lockedCanvas" xmlns:dgm="http://schemas.openxmlformats.org/drawingml/2006/diagram" xmlns:wps="http://schemas.microsoft.com/office/word/2010/wordprocessingShape" xmlns:wpg="http://schemas.microsoft.com/office/word/2010/wordprocessingGroup" xmlns:w14="http://schemas.microsoft.com/office/word/2010/wordml" xmlns:w15="http://schemas.microsoft.com/office/word/2012/wordml">
+<w:styles xmlns:mc="http://schemas.openxmlformats.org/markup-compatibility/2006" xmlns:r="http://schemas.openxmlformats.org/officeDocument/2006/relationships" xmlns:w="http://schemas.openxmlformats.org/wordprocessingml/2006/main" xmlns:w14="http://schemas.microsoft.com/office/word/2010/wordml" xmlns:w15="http://schemas.microsoft.com/office/word/2012/wordml" xmlns:w16cex="http://schemas.microsoft.com/office/word/2018/wordml/cex" xmlns:w16cid="http://schemas.microsoft.com/office/word/2016/wordml/cid" xmlns:w16="http://schemas.microsoft.com/office/word/2018/wordml" xmlns:w16sdtdh="http://schemas.microsoft.com/office/word/2020/wordml/sdtdatahash" xmlns:w16se="http://schemas.microsoft.com/office/word/2015/wordml/symex" mc:Ignorable="w14 w15 w16se w16cid w16 w16cex w16sdtdh">
   <w:docDefaults>
     <w:rPrDefault>
       <w:rPr>
-        <w:rFonts w:ascii="Arial" w:cs="Arial" w:eastAsia="Arial" w:hAnsi="Arial"/>
+        <w:rFonts w:ascii="Arial" w:eastAsia="Arial" w:hAnsi="Arial" w:cs="Arial"/>
         <w:sz w:val="22"/>
         <w:szCs w:val="22"/>
-        <w:lang w:val="en"/>
+        <w:lang w:val="en" w:eastAsia="en-US" w:bidi="ar-SA"/>
       </w:rPr>
     </w:rPrDefault>
     <w:pPrDefault>
@@ -897,21 +924,399 @@
       </w:pPr>
     </w:pPrDefault>
   </w:docDefaults>
-  <w:style w:type="paragraph" w:styleId="Normal" w:default="1">
-    <w:name w:val="normal"/>
-  </w:style>
-  <w:style w:type="table" w:styleId="TableNormal" w:default="1">
-    <w:name w:val="Table Normal"/>
+  <w:latentStyles w:defLockedState="0" w:defUIPriority="99" w:defSemiHidden="0" w:defUnhideWhenUsed="0" w:defQFormat="0" w:count="376">
+    <w:lsdException w:name="Normal" w:uiPriority="0" w:qFormat="1"/>
+    <w:lsdException w:name="heading 1" w:uiPriority="9" w:qFormat="1"/>
+    <w:lsdException w:name="heading 2" w:semiHidden="1" w:uiPriority="9" w:unhideWhenUsed="1" w:qFormat="1"/>
+    <w:lsdException w:name="heading 3" w:semiHidden="1" w:uiPriority="9" w:unhideWhenUsed="1" w:qFormat="1"/>
+    <w:lsdException w:name="heading 4" w:semiHidden="1" w:uiPriority="9" w:unhideWhenUsed="1" w:qFormat="1"/>
+    <w:lsdException w:name="heading 5" w:semiHidden="1" w:uiPriority="9" w:unhideWhenUsed="1" w:qFormat="1"/>
+    <w:lsdException w:name="heading 6" w:semiHidden="1" w:uiPriority="9" w:unhideWhenUsed="1" w:qFormat="1"/>
+    <w:lsdException w:name="heading 7" w:semiHidden="1" w:uiPriority="9" w:unhideWhenUsed="1" w:qFormat="1"/>
+    <w:lsdException w:name="heading 8" w:semiHidden="1" w:uiPriority="9" w:unhideWhenUsed="1" w:qFormat="1"/>
+    <w:lsdException w:name="heading 9" w:semiHidden="1" w:uiPriority="9" w:unhideWhenUsed="1" w:qFormat="1"/>
+    <w:lsdException w:name="index 1" w:semiHidden="1" w:unhideWhenUsed="1"/>
+    <w:lsdException w:name="index 2" w:semiHidden="1" w:unhideWhenUsed="1"/>
+    <w:lsdException w:name="index 3" w:semiHidden="1" w:unhideWhenUsed="1"/>
+    <w:lsdException w:name="index 4" w:semiHidden="1" w:unhideWhenUsed="1"/>
+    <w:lsdException w:name="index 5" w:semiHidden="1" w:unhideWhenUsed="1"/>
+    <w:lsdException w:name="index 6" w:semiHidden="1" w:unhideWhenUsed="1"/>
+    <w:lsdException w:name="index 7" w:semiHidden="1" w:unhideWhenUsed="1"/>
+    <w:lsdException w:name="index 8" w:semiHidden="1" w:unhideWhenUsed="1"/>
+    <w:lsdException w:name="index 9" w:semiHidden="1" w:unhideWhenUsed="1"/>
+    <w:lsdException w:name="toc 1" w:semiHidden="1" w:uiPriority="39" w:unhideWhenUsed="1"/>
+    <w:lsdException w:name="toc 2" w:semiHidden="1" w:uiPriority="39" w:unhideWhenUsed="1"/>
+    <w:lsdException w:name="toc 3" w:semiHidden="1" w:uiPriority="39" w:unhideWhenUsed="1"/>
+    <w:lsdException w:name="toc 4" w:semiHidden="1" w:uiPriority="39" w:unhideWhenUsed="1"/>
+    <w:lsdException w:name="toc 5" w:semiHidden="1" w:uiPriority="39" w:unhideWhenUsed="1"/>
+    <w:lsdException w:name="toc 6" w:semiHidden="1" w:uiPriority="39" w:unhideWhenUsed="1"/>
+    <w:lsdException w:name="toc 7" w:semiHidden="1" w:uiPriority="39" w:unhideWhenUsed="1"/>
+    <w:lsdException w:name="toc 8" w:semiHidden="1" w:uiPriority="39" w:unhideWhenUsed="1"/>
+    <w:lsdException w:name="toc 9" w:semiHidden="1" w:uiPriority="39" w:unhideWhenUsed="1"/>
+    <w:lsdException w:name="Normal Indent" w:semiHidden="1" w:unhideWhenUsed="1"/>
+    <w:lsdException w:name="footnote text" w:semiHidden="1" w:unhideWhenUsed="1"/>
+    <w:lsdException w:name="annotation text" w:semiHidden="1" w:unhideWhenUsed="1"/>
+    <w:lsdException w:name="header" w:semiHidden="1" w:unhideWhenUsed="1"/>
+    <w:lsdException w:name="footer" w:semiHidden="1" w:unhideWhenUsed="1"/>
+    <w:lsdException w:name="index heading" w:semiHidden="1" w:unhideWhenUsed="1"/>
+    <w:lsdException w:name="caption" w:semiHidden="1" w:uiPriority="35" w:unhideWhenUsed="1" w:qFormat="1"/>
+    <w:lsdException w:name="table of figures" w:semiHidden="1" w:unhideWhenUsed="1"/>
+    <w:lsdException w:name="envelope address" w:semiHidden="1" w:unhideWhenUsed="1"/>
+    <w:lsdException w:name="envelope return" w:semiHidden="1" w:unhideWhenUsed="1"/>
+    <w:lsdException w:name="footnote reference" w:semiHidden="1" w:unhideWhenUsed="1"/>
+    <w:lsdException w:name="annotation reference" w:semiHidden="1" w:unhideWhenUsed="1"/>
+    <w:lsdException w:name="line number" w:semiHidden="1" w:unhideWhenUsed="1"/>
+    <w:lsdException w:name="page number" w:semiHidden="1" w:unhideWhenUsed="1"/>
+    <w:lsdException w:name="endnote reference" w:semiHidden="1" w:unhideWhenUsed="1"/>
+    <w:lsdException w:name="endnote text" w:semiHidden="1" w:unhideWhenUsed="1"/>
+    <w:lsdException w:name="table of authorities" w:semiHidden="1" w:unhideWhenUsed="1"/>
+    <w:lsdException w:name="macro" w:semiHidden="1" w:unhideWhenUsed="1"/>
+    <w:lsdException w:name="toa heading" w:semiHidden="1" w:unhideWhenUsed="1"/>
+    <w:lsdException w:name="List" w:semiHidden="1" w:unhideWhenUsed="1"/>
+    <w:lsdException w:name="List Bullet" w:semiHidden="1" w:unhideWhenUsed="1"/>
+    <w:lsdException w:name="List Number" w:semiHidden="1" w:unhideWhenUsed="1"/>
+    <w:lsdException w:name="List 2" w:semiHidden="1" w:unhideWhenUsed="1"/>
+    <w:lsdException w:name="List 3" w:semiHidden="1" w:unhideWhenUsed="1"/>
+    <w:lsdException w:name="List 4" w:semiHidden="1" w:unhideWhenUsed="1"/>
+    <w:lsdException w:name="List 5" w:semiHidden="1" w:unhideWhenUsed="1"/>
+    <w:lsdException w:name="List Bullet 2" w:semiHidden="1" w:unhideWhenUsed="1"/>
+    <w:lsdException w:name="List Bullet 3" w:semiHidden="1" w:unhideWhenUsed="1"/>
+    <w:lsdException w:name="List Bullet 4" w:semiHidden="1" w:unhideWhenUsed="1"/>
+    <w:lsdException w:name="List Bullet 5" w:semiHidden="1" w:unhideWhenUsed="1"/>
+    <w:lsdException w:name="List Number 2" w:semiHidden="1" w:unhideWhenUsed="1"/>
+    <w:lsdException w:name="List Number 3" w:semiHidden="1" w:unhideWhenUsed="1"/>
+    <w:lsdException w:name="List Number 4" w:semiHidden="1" w:unhideWhenUsed="1"/>
+    <w:lsdException w:name="List Number 5" w:semiHidden="1" w:unhideWhenUsed="1"/>
+    <w:lsdException w:name="Title" w:uiPriority="10" w:qFormat="1"/>
+    <w:lsdException w:name="Closing" w:semiHidden="1" w:unhideWhenUsed="1"/>
+    <w:lsdException w:name="Signature" w:semiHidden="1" w:unhideWhenUsed="1"/>
+    <w:lsdException w:name="Default Paragraph Font" w:semiHidden="1" w:uiPriority="1" w:unhideWhenUsed="1"/>
+    <w:lsdException w:name="Body Text" w:semiHidden="1" w:unhideWhenUsed="1"/>
+    <w:lsdException w:name="Body Text Indent" w:semiHidden="1" w:unhideWhenUsed="1"/>
+    <w:lsdException w:name="List Continue" w:semiHidden="1" w:unhideWhenUsed="1"/>
+    <w:lsdException w:name="List Continue 2" w:semiHidden="1" w:unhideWhenUsed="1"/>
+    <w:lsdException w:name="List Continue 3" w:semiHidden="1" w:unhideWhenUsed="1"/>
+    <w:lsdException w:name="List Continue 4" w:semiHidden="1" w:unhideWhenUsed="1"/>
+    <w:lsdException w:name="List Continue 5" w:semiHidden="1" w:unhideWhenUsed="1"/>
+    <w:lsdException w:name="Message Header" w:semiHidden="1" w:unhideWhenUsed="1"/>
+    <w:lsdException w:name="Subtitle" w:uiPriority="11" w:qFormat="1"/>
+    <w:lsdException w:name="Salutation" w:semiHidden="1" w:unhideWhenUsed="1"/>
+    <w:lsdException w:name="Date" w:semiHidden="1" w:unhideWhenUsed="1"/>
+    <w:lsdException w:name="Body Text First Indent" w:semiHidden="1" w:unhideWhenUsed="1"/>
+    <w:lsdException w:name="Body Text First Indent 2" w:semiHidden="1" w:unhideWhenUsed="1"/>
+    <w:lsdException w:name="Note Heading" w:semiHidden="1" w:unhideWhenUsed="1"/>
+    <w:lsdException w:name="Body Text 2" w:semiHidden="1" w:unhideWhenUsed="1"/>
+    <w:lsdException w:name="Body Text 3" w:semiHidden="1" w:unhideWhenUsed="1"/>
+    <w:lsdException w:name="Body Text Indent 2" w:semiHidden="1" w:unhideWhenUsed="1"/>
+    <w:lsdException w:name="Body Text Indent 3" w:semiHidden="1" w:unhideWhenUsed="1"/>
+    <w:lsdException w:name="Block Text" w:semiHidden="1" w:unhideWhenUsed="1"/>
+    <w:lsdException w:name="Hyperlink" w:semiHidden="1" w:unhideWhenUsed="1"/>
+    <w:lsdException w:name="FollowedHyperlink" w:semiHidden="1" w:unhideWhenUsed="1"/>
+    <w:lsdException w:name="Strong" w:uiPriority="22" w:qFormat="1"/>
+    <w:lsdException w:name="Emphasis" w:uiPriority="20" w:qFormat="1"/>
+    <w:lsdException w:name="Document Map" w:semiHidden="1" w:unhideWhenUsed="1"/>
+    <w:lsdException w:name="Plain Text" w:semiHidden="1" w:unhideWhenUsed="1"/>
+    <w:lsdException w:name="E-mail Signature" w:semiHidden="1" w:unhideWhenUsed="1"/>
+    <w:lsdException w:name="HTML Top of Form" w:semiHidden="1" w:unhideWhenUsed="1"/>
+    <w:lsdException w:name="HTML Bottom of Form" w:semiHidden="1" w:unhideWhenUsed="1"/>
+    <w:lsdException w:name="Normal (Web)" w:semiHidden="1" w:unhideWhenUsed="1"/>
+    <w:lsdException w:name="HTML Acronym" w:semiHidden="1" w:unhideWhenUsed="1"/>
+    <w:lsdException w:name="HTML Address" w:semiHidden="1" w:unhideWhenUsed="1"/>
+    <w:lsdException w:name="HTML Cite" w:semiHidden="1" w:unhideWhenUsed="1"/>
+    <w:lsdException w:name="HTML Code" w:semiHidden="1" w:unhideWhenUsed="1"/>
+    <w:lsdException w:name="HTML Definition" w:semiHidden="1" w:unhideWhenUsed="1"/>
+    <w:lsdException w:name="HTML Keyboard" w:semiHidden="1" w:unhideWhenUsed="1"/>
+    <w:lsdException w:name="HTML Preformatted" w:semiHidden="1" w:unhideWhenUsed="1"/>
+    <w:lsdException w:name="HTML Sample" w:semiHidden="1" w:unhideWhenUsed="1"/>
+    <w:lsdException w:name="HTML Typewriter" w:semiHidden="1" w:unhideWhenUsed="1"/>
+    <w:lsdException w:name="HTML Variable" w:semiHidden="1" w:unhideWhenUsed="1"/>
+    <w:lsdException w:name="Normal Table" w:semiHidden="1" w:unhideWhenUsed="1"/>
+    <w:lsdException w:name="annotation subject" w:semiHidden="1" w:unhideWhenUsed="1"/>
+    <w:lsdException w:name="No List" w:semiHidden="1" w:unhideWhenUsed="1"/>
+    <w:lsdException w:name="Outline List 1" w:semiHidden="1" w:unhideWhenUsed="1"/>
+    <w:lsdException w:name="Outline List 2" w:semiHidden="1" w:unhideWhenUsed="1"/>
+    <w:lsdException w:name="Outline List 3" w:semiHidden="1" w:unhideWhenUsed="1"/>
+    <w:lsdException w:name="Table Simple 1" w:semiHidden="1" w:unhideWhenUsed="1"/>
+    <w:lsdException w:name="Table Simple 2" w:semiHidden="1" w:unhideWhenUsed="1"/>
+    <w:lsdException w:name="Table Simple 3" w:semiHidden="1" w:unhideWhenUsed="1"/>
+    <w:lsdException w:name="Table Classic 1" w:semiHidden="1" w:unhideWhenUsed="1"/>
+    <w:lsdException w:name="Table Classic 2" w:semiHidden="1" w:unhideWhenUsed="1"/>
+    <w:lsdException w:name="Table Classic 3" w:semiHidden="1" w:unhideWhenUsed="1"/>
+    <w:lsdException w:name="Table Classic 4" w:semiHidden="1" w:unhideWhenUsed="1"/>
+    <w:lsdException w:name="Table Colorful 1" w:semiHidden="1" w:unhideWhenUsed="1"/>
+    <w:lsdException w:name="Table Colorful 2" w:semiHidden="1" w:unhideWhenUsed="1"/>
+    <w:lsdException w:name="Table Colorful 3" w:semiHidden="1" w:unhideWhenUsed="1"/>
+    <w:lsdException w:name="Table Columns 1" w:semiHidden="1" w:unhideWhenUsed="1"/>
+    <w:lsdException w:name="Table Columns 2" w:semiHidden="1" w:unhideWhenUsed="1"/>
+    <w:lsdException w:name="Table Columns 3" w:semiHidden="1" w:unhideWhenUsed="1"/>
+    <w:lsdException w:name="Table Columns 4" w:semiHidden="1" w:unhideWhenUsed="1"/>
+    <w:lsdException w:name="Table Columns 5" w:semiHidden="1" w:unhideWhenUsed="1"/>
+    <w:lsdException w:name="Table Grid 1" w:semiHidden="1" w:unhideWhenUsed="1"/>
+    <w:lsdException w:name="Table Grid 2" w:semiHidden="1" w:unhideWhenUsed="1"/>
+    <w:lsdException w:name="Table Grid 3" w:semiHidden="1" w:unhideWhenUsed="1"/>
+    <w:lsdException w:name="Table Grid 4" w:semiHidden="1" w:unhideWhenUsed="1"/>
+    <w:lsdException w:name="Table Grid 5" w:semiHidden="1" w:unhideWhenUsed="1"/>
+    <w:lsdException w:name="Table Grid 6" w:semiHidden="1" w:unhideWhenUsed="1"/>
+    <w:lsdException w:name="Table Grid 7" w:semiHidden="1" w:unhideWhenUsed="1"/>
+    <w:lsdException w:name="Table Grid 8" w:semiHidden="1" w:unhideWhenUsed="1"/>
+    <w:lsdException w:name="Table List 1" w:semiHidden="1" w:unhideWhenUsed="1"/>
+    <w:lsdException w:name="Table List 2" w:semiHidden="1" w:unhideWhenUsed="1"/>
+    <w:lsdException w:name="Table List 3" w:semiHidden="1" w:unhideWhenUsed="1"/>
+    <w:lsdException w:name="Table List 4" w:semiHidden="1" w:unhideWhenUsed="1"/>
+    <w:lsdException w:name="Table List 5" w:semiHidden="1" w:unhideWhenUsed="1"/>
+    <w:lsdException w:name="Table List 6" w:semiHidden="1" w:unhideWhenUsed="1"/>
+    <w:lsdException w:name="Table List 7" w:semiHidden="1" w:unhideWhenUsed="1"/>
+    <w:lsdException w:name="Table List 8" w:semiHidden="1" w:unhideWhenUsed="1"/>
+    <w:lsdException w:name="Table 3D effects 1" w:semiHidden="1" w:unhideWhenUsed="1"/>
+    <w:lsdException w:name="Table 3D effects 2" w:semiHidden="1" w:unhideWhenUsed="1"/>
+    <w:lsdException w:name="Table 3D effects 3" w:semiHidden="1" w:unhideWhenUsed="1"/>
+    <w:lsdException w:name="Table Contemporary" w:semiHidden="1" w:unhideWhenUsed="1"/>
+    <w:lsdException w:name="Table Elegant" w:semiHidden="1" w:unhideWhenUsed="1"/>
+    <w:lsdException w:name="Table Professional" w:semiHidden="1" w:unhideWhenUsed="1"/>
+    <w:lsdException w:name="Table Subtle 1" w:semiHidden="1" w:unhideWhenUsed="1"/>
+    <w:lsdException w:name="Table Subtle 2" w:semiHidden="1" w:unhideWhenUsed="1"/>
+    <w:lsdException w:name="Table Web 1" w:semiHidden="1" w:unhideWhenUsed="1"/>
+    <w:lsdException w:name="Table Web 2" w:semiHidden="1" w:unhideWhenUsed="1"/>
+    <w:lsdException w:name="Table Web 3" w:semiHidden="1" w:unhideWhenUsed="1"/>
+    <w:lsdException w:name="Balloon Text" w:semiHidden="1" w:unhideWhenUsed="1"/>
+    <w:lsdException w:name="Table Grid" w:uiPriority="39"/>
+    <w:lsdException w:name="Table Theme" w:semiHidden="1" w:unhideWhenUsed="1"/>
+    <w:lsdException w:name="Placeholder Text" w:semiHidden="1"/>
+    <w:lsdException w:name="No Spacing" w:uiPriority="1" w:qFormat="1"/>
+    <w:lsdException w:name="Light Shading" w:uiPriority="60"/>
+    <w:lsdException w:name="Light List" w:uiPriority="61"/>
+    <w:lsdException w:name="Light Grid" w:uiPriority="62"/>
+    <w:lsdException w:name="Medium Shading 1" w:uiPriority="63"/>
+    <w:lsdException w:name="Medium Shading 2" w:uiPriority="64"/>
+    <w:lsdException w:name="Medium List 1" w:uiPriority="65"/>
+    <w:lsdException w:name="Medium List 2" w:uiPriority="66"/>
+    <w:lsdException w:name="Medium Grid 1" w:uiPriority="67"/>
+    <w:lsdException w:name="Medium Grid 2" w:uiPriority="68"/>
+    <w:lsdException w:name="Medium Grid 3" w:uiPriority="69"/>
+    <w:lsdException w:name="Dark List" w:uiPriority="70"/>
+    <w:lsdException w:name="Colorful Shading" w:uiPriority="71"/>
+    <w:lsdException w:name="Colorful List" w:uiPriority="72"/>
+    <w:lsdException w:name="Colorful Grid" w:uiPriority="73"/>
+    <w:lsdException w:name="Light Shading Accent 1" w:uiPriority="60"/>
+    <w:lsdException w:name="Light List Accent 1" w:uiPriority="61"/>
+    <w:lsdException w:name="Light Grid Accent 1" w:uiPriority="62"/>
+    <w:lsdException w:name="Medium Shading 1 Accent 1" w:uiPriority="63"/>
+    <w:lsdException w:name="Medium Shading 2 Accent 1" w:uiPriority="64"/>
+    <w:lsdException w:name="Medium List 1 Accent 1" w:uiPriority="65"/>
+    <w:lsdException w:name="Revision" w:semiHidden="1"/>
+    <w:lsdException w:name="List Paragraph" w:uiPriority="34" w:qFormat="1"/>
+    <w:lsdException w:name="Quote" w:uiPriority="29" w:qFormat="1"/>
+    <w:lsdException w:name="Intense Quote" w:uiPriority="30" w:qFormat="1"/>
+    <w:lsdException w:name="Medium List 2 Accent 1" w:uiPriority="66"/>
+    <w:lsdException w:name="Medium Grid 1 Accent 1" w:uiPriority="67"/>
+    <w:lsdException w:name="Medium Grid 2 Accent 1" w:uiPriority="68"/>
+    <w:lsdException w:name="Medium Grid 3 Accent 1" w:uiPriority="69"/>
+    <w:lsdException w:name="Dark List Accent 1" w:uiPriority="70"/>
+    <w:lsdException w:name="Colorful Shading Accent 1" w:uiPriority="71"/>
+    <w:lsdException w:name="Colorful List Accent 1" w:uiPriority="72"/>
+    <w:lsdException w:name="Colorful Grid Accent 1" w:uiPriority="73"/>
+    <w:lsdException w:name="Light Shading Accent 2" w:uiPriority="60"/>
+    <w:lsdException w:name="Light List Accent 2" w:uiPriority="61"/>
+    <w:lsdException w:name="Light Grid Accent 2" w:uiPriority="62"/>
+    <w:lsdException w:name="Medium Shading 1 Accent 2" w:uiPriority="63"/>
+    <w:lsdException w:name="Medium Shading 2 Accent 2" w:uiPriority="64"/>
+    <w:lsdException w:name="Medium List 1 Accent 2" w:uiPriority="65"/>
+    <w:lsdException w:name="Medium List 2 Accent 2" w:uiPriority="66"/>
+    <w:lsdException w:name="Medium Grid 1 Accent 2" w:uiPriority="67"/>
+    <w:lsdException w:name="Medium Grid 2 Accent 2" w:uiPriority="68"/>
+    <w:lsdException w:name="Medium Grid 3 Accent 2" w:uiPriority="69"/>
+    <w:lsdException w:name="Dark List Accent 2" w:uiPriority="70"/>
+    <w:lsdException w:name="Colorful Shading Accent 2" w:uiPriority="71"/>
+    <w:lsdException w:name="Colorful List Accent 2" w:uiPriority="72"/>
+    <w:lsdException w:name="Colorful Grid Accent 2" w:uiPriority="73"/>
+    <w:lsdException w:name="Light Shading Accent 3" w:uiPriority="60"/>
+    <w:lsdException w:name="Light List Accent 3" w:uiPriority="61"/>
+    <w:lsdException w:name="Light Grid Accent 3" w:uiPriority="62"/>
+    <w:lsdException w:name="Medium Shading 1 Accent 3" w:uiPriority="63"/>
+    <w:lsdException w:name="Medium Shading 2 Accent 3" w:uiPriority="64"/>
+    <w:lsdException w:name="Medium List 1 Accent 3" w:uiPriority="65"/>
+    <w:lsdException w:name="Medium List 2 Accent 3" w:uiPriority="66"/>
+    <w:lsdException w:name="Medium Grid 1 Accent 3" w:uiPriority="67"/>
+    <w:lsdException w:name="Medium Grid 2 Accent 3" w:uiPriority="68"/>
+    <w:lsdException w:name="Medium Grid 3 Accent 3" w:uiPriority="69"/>
+    <w:lsdException w:name="Dark List Accent 3" w:uiPriority="70"/>
+    <w:lsdException w:name="Colorful Shading Accent 3" w:uiPriority="71"/>
+    <w:lsdException w:name="Colorful List Accent 3" w:uiPriority="72"/>
+    <w:lsdException w:name="Colorful Grid Accent 3" w:uiPriority="73"/>
+    <w:lsdException w:name="Light Shading Accent 4" w:uiPriority="60"/>
+    <w:lsdException w:name="Light List Accent 4" w:uiPriority="61"/>
+    <w:lsdException w:name="Light Grid Accent 4" w:uiPriority="62"/>
+    <w:lsdException w:name="Medium Shading 1 Accent 4" w:uiPriority="63"/>
+    <w:lsdException w:name="Medium Shading 2 Accent 4" w:uiPriority="64"/>
+    <w:lsdException w:name="Medium List 1 Accent 4" w:uiPriority="65"/>
+    <w:lsdException w:name="Medium List 2 Accent 4" w:uiPriority="66"/>
+    <w:lsdException w:name="Medium Grid 1 Accent 4" w:uiPriority="67"/>
+    <w:lsdException w:name="Medium Grid 2 Accent 4" w:uiPriority="68"/>
+    <w:lsdException w:name="Medium Grid 3 Accent 4" w:uiPriority="69"/>
+    <w:lsdException w:name="Dark List Accent 4" w:uiPriority="70"/>
+    <w:lsdException w:name="Colorful Shading Accent 4" w:uiPriority="71"/>
+    <w:lsdException w:name="Colorful List Accent 4" w:uiPriority="72"/>
+    <w:lsdException w:name="Colorful Grid Accent 4" w:uiPriority="73"/>
+    <w:lsdException w:name="Light Shading Accent 5" w:uiPriority="60"/>
+    <w:lsdException w:name="Light List Accent 5" w:uiPriority="61"/>
+    <w:lsdException w:name="Light Grid Accent 5" w:uiPriority="62"/>
+    <w:lsdException w:name="Medium Shading 1 Accent 5" w:uiPriority="63"/>
+    <w:lsdException w:name="Medium Shading 2 Accent 5" w:uiPriority="64"/>
+    <w:lsdException w:name="Medium List 1 Accent 5" w:uiPriority="65"/>
+    <w:lsdException w:name="Medium List 2 Accent 5" w:uiPriority="66"/>
+    <w:lsdException w:name="Medium Grid 1 Accent 5" w:uiPriority="67"/>
+    <w:lsdException w:name="Medium Grid 2 Accent 5" w:uiPriority="68"/>
+    <w:lsdException w:name="Medium Grid 3 Accent 5" w:uiPriority="69"/>
+    <w:lsdException w:name="Dark List Accent 5" w:uiPriority="70"/>
+    <w:lsdException w:name="Colorful Shading Accent 5" w:uiPriority="71"/>
+    <w:lsdException w:name="Colorful List Accent 5" w:uiPriority="72"/>
+    <w:lsdException w:name="Colorful Grid Accent 5" w:uiPriority="73"/>
+    <w:lsdException w:name="Light Shading Accent 6" w:uiPriority="60"/>
+    <w:lsdException w:name="Light List Accent 6" w:uiPriority="61"/>
+    <w:lsdException w:name="Light Grid Accent 6" w:uiPriority="62"/>
+    <w:lsdException w:name="Medium Shading 1 Accent 6" w:uiPriority="63"/>
+    <w:lsdException w:name="Medium Shading 2 Accent 6" w:uiPriority="64"/>
+    <w:lsdException w:name="Medium List 1 Accent 6" w:uiPriority="65"/>
+    <w:lsdException w:name="Medium List 2 Accent 6" w:uiPriority="66"/>
+    <w:lsdException w:name="Medium Grid 1 Accent 6" w:uiPriority="67"/>
+    <w:lsdException w:name="Medium Grid 2 Accent 6" w:uiPriority="68"/>
+    <w:lsdException w:name="Medium Grid 3 Accent 6" w:uiPriority="69"/>
+    <w:lsdException w:name="Dark List Accent 6" w:uiPriority="70"/>
+    <w:lsdException w:name="Colorful Shading Accent 6" w:uiPriority="71"/>
+    <w:lsdException w:name="Colorful List Accent 6" w:uiPriority="72"/>
+    <w:lsdException w:name="Colorful Grid Accent 6" w:uiPriority="73"/>
+    <w:lsdException w:name="Subtle Emphasis" w:uiPriority="19" w:qFormat="1"/>
+    <w:lsdException w:name="Intense Emphasis" w:uiPriority="21" w:qFormat="1"/>
+    <w:lsdException w:name="Subtle Reference" w:uiPriority="31" w:qFormat="1"/>
+    <w:lsdException w:name="Intense Reference" w:uiPriority="32" w:qFormat="1"/>
+    <w:lsdException w:name="Book Title" w:uiPriority="33" w:qFormat="1"/>
+    <w:lsdException w:name="Bibliography" w:semiHidden="1" w:uiPriority="37" w:unhideWhenUsed="1"/>
+    <w:lsdException w:name="TOC Heading" w:semiHidden="1" w:uiPriority="39" w:unhideWhenUsed="1" w:qFormat="1"/>
+    <w:lsdException w:name="Plain Table 1" w:uiPriority="41"/>
+    <w:lsdException w:name="Plain Table 2" w:uiPriority="42"/>
+    <w:lsdException w:name="Plain Table 3" w:uiPriority="43"/>
+    <w:lsdException w:name="Plain Table 4" w:uiPriority="44"/>
+    <w:lsdException w:name="Plain Table 5" w:uiPriority="45"/>
+    <w:lsdException w:name="Grid Table Light" w:uiPriority="40"/>
+    <w:lsdException w:name="Grid Table 1 Light" w:uiPriority="46"/>
+    <w:lsdException w:name="Grid Table 2" w:uiPriority="47"/>
+    <w:lsdException w:name="Grid Table 3" w:uiPriority="48"/>
+    <w:lsdException w:name="Grid Table 4" w:uiPriority="49"/>
+    <w:lsdException w:name="Grid Table 5 Dark" w:uiPriority="50"/>
+    <w:lsdException w:name="Grid Table 6 Colorful" w:uiPriority="51"/>
+    <w:lsdException w:name="Grid Table 7 Colorful" w:uiPriority="52"/>
+    <w:lsdException w:name="Grid Table 1 Light Accent 1" w:uiPriority="46"/>
+    <w:lsdException w:name="Grid Table 2 Accent 1" w:uiPriority="47"/>
+    <w:lsdException w:name="Grid Table 3 Accent 1" w:uiPriority="48"/>
+    <w:lsdException w:name="Grid Table 4 Accent 1" w:uiPriority="49"/>
+    <w:lsdException w:name="Grid Table 5 Dark Accent 1" w:uiPriority="50"/>
+    <w:lsdException w:name="Grid Table 6 Colorful Accent 1" w:uiPriority="51"/>
+    <w:lsdException w:name="Grid Table 7 Colorful Accent 1" w:uiPriority="52"/>
+    <w:lsdException w:name="Grid Table 1 Light Accent 2" w:uiPriority="46"/>
+    <w:lsdException w:name="Grid Table 2 Accent 2" w:uiPriority="47"/>
+    <w:lsdException w:name="Grid Table 3 Accent 2" w:uiPriority="48"/>
+    <w:lsdException w:name="Grid Table 4 Accent 2" w:uiPriority="49"/>
+    <w:lsdException w:name="Grid Table 5 Dark Accent 2" w:uiPriority="50"/>
+    <w:lsdException w:name="Grid Table 6 Colorful Accent 2" w:uiPriority="51"/>
+    <w:lsdException w:name="Grid Table 7 Colorful Accent 2" w:uiPriority="52"/>
+    <w:lsdException w:name="Grid Table 1 Light Accent 3" w:uiPriority="46"/>
+    <w:lsdException w:name="Grid Table 2 Accent 3" w:uiPriority="47"/>
+    <w:lsdException w:name="Grid Table 3 Accent 3" w:uiPriority="48"/>
+    <w:lsdException w:name="Grid Table 4 Accent 3" w:uiPriority="49"/>
+    <w:lsdException w:name="Grid Table 5 Dark Accent 3" w:uiPriority="50"/>
+    <w:lsdException w:name="Grid Table 6 Colorful Accent 3" w:uiPriority="51"/>
+    <w:lsdException w:name="Grid Table 7 Colorful Accent 3" w:uiPriority="52"/>
+    <w:lsdException w:name="Grid Table 1 Light Accent 4" w:uiPriority="46"/>
+    <w:lsdException w:name="Grid Table 2 Accent 4" w:uiPriority="47"/>
+    <w:lsdException w:name="Grid Table 3 Accent 4" w:uiPriority="48"/>
+    <w:lsdException w:name="Grid Table 4 Accent 4" w:uiPriority="49"/>
+    <w:lsdException w:name="Grid Table 5 Dark Accent 4" w:uiPriority="50"/>
+    <w:lsdException w:name="Grid Table 6 Colorful Accent 4" w:uiPriority="51"/>
+    <w:lsdException w:name="Grid Table 7 Colorful Accent 4" w:uiPriority="52"/>
+    <w:lsdException w:name="Grid Table 1 Light Accent 5" w:uiPriority="46"/>
+    <w:lsdException w:name="Grid Table 2 Accent 5" w:uiPriority="47"/>
+    <w:lsdException w:name="Grid Table 3 Accent 5" w:uiPriority="48"/>
+    <w:lsdException w:name="Grid Table 4 Accent 5" w:uiPriority="49"/>
+    <w:lsdException w:name="Grid Table 5 Dark Accent 5" w:uiPriority="50"/>
+    <w:lsdException w:name="Grid Table 6 Colorful Accent 5" w:uiPriority="51"/>
+    <w:lsdException w:name="Grid Table 7 Colorful Accent 5" w:uiPriority="52"/>
+    <w:lsdException w:name="Grid Table 1 Light Accent 6" w:uiPriority="46"/>
+    <w:lsdException w:name="Grid Table 2 Accent 6" w:uiPriority="47"/>
+    <w:lsdException w:name="Grid Table 3 Accent 6" w:uiPriority="48"/>
+    <w:lsdException w:name="Grid Table 4 Accent 6" w:uiPriority="49"/>
+    <w:lsdException w:name="Grid Table 5 Dark Accent 6" w:uiPriority="50"/>
+    <w:lsdException w:name="Grid Table 6 Colorful Accent 6" w:uiPriority="51"/>
+    <w:lsdException w:name="Grid Table 7 Colorful Accent 6" w:uiPriority="52"/>
+    <w:lsdException w:name="List Table 1 Light" w:uiPriority="46"/>
+    <w:lsdException w:name="List Table 2" w:uiPriority="47"/>
+    <w:lsdException w:name="List Table 3" w:uiPriority="48"/>
+    <w:lsdException w:name="List Table 4" w:uiPriority="49"/>
+    <w:lsdException w:name="List Table 5 Dark" w:uiPriority="50"/>
+    <w:lsdException w:name="List Table 6 Colorful" w:uiPriority="51"/>
+    <w:lsdException w:name="List Table 7 Colorful" w:uiPriority="52"/>
+    <w:lsdException w:name="List Table 1 Light Accent 1" w:uiPriority="46"/>
+    <w:lsdException w:name="List Table 2 Accent 1" w:uiPriority="47"/>
+    <w:lsdException w:name="List Table 3 Accent 1" w:uiPriority="48"/>
+    <w:lsdException w:name="List Table 4 Accent 1" w:uiPriority="49"/>
+    <w:lsdException w:name="List Table 5 Dark Accent 1" w:uiPriority="50"/>
+    <w:lsdException w:name="List Table 6 Colorful Accent 1" w:uiPriority="51"/>
+    <w:lsdException w:name="List Table 7 Colorful Accent 1" w:uiPriority="52"/>
+    <w:lsdException w:name="List Table 1 Light Accent 2" w:uiPriority="46"/>
+    <w:lsdException w:name="List Table 2 Accent 2" w:uiPriority="47"/>
+    <w:lsdException w:name="List Table 3 Accent 2" w:uiPriority="48"/>
+    <w:lsdException w:name="List Table 4 Accent 2" w:uiPriority="49"/>
+    <w:lsdException w:name="List Table 5 Dark Accent 2" w:uiPriority="50"/>
+    <w:lsdException w:name="List Table 6 Colorful Accent 2" w:uiPriority="51"/>
+    <w:lsdException w:name="List Table 7 Colorful Accent 2" w:uiPriority="52"/>
+    <w:lsdException w:name="List Table 1 Light Accent 3" w:uiPriority="46"/>
+    <w:lsdException w:name="List Table 2 Accent 3" w:uiPriority="47"/>
+    <w:lsdException w:name="List Table 3 Accent 3" w:uiPriority="48"/>
+    <w:lsdException w:name="List Table 4 Accent 3" w:uiPriority="49"/>
+    <w:lsdException w:name="List Table 5 Dark Accent 3" w:uiPriority="50"/>
+    <w:lsdException w:name="List Table 6 Colorful Accent 3" w:uiPriority="51"/>
+    <w:lsdException w:name="List Table 7 Colorful Accent 3" w:uiPriority="52"/>
+    <w:lsdException w:name="List Table 1 Light Accent 4" w:uiPriority="46"/>
+    <w:lsdException w:name="List Table 2 Accent 4" w:uiPriority="47"/>
+    <w:lsdException w:name="List Table 3 Accent 4" w:uiPriority="48"/>
+    <w:lsdException w:name="List Table 4 Accent 4" w:uiPriority="49"/>
+    <w:lsdException w:name="List Table 5 Dark Accent 4" w:uiPriority="50"/>
+    <w:lsdException w:name="List Table 6 Colorful Accent 4" w:uiPriority="51"/>
+    <w:lsdException w:name="List Table 7 Colorful Accent 4" w:uiPriority="52"/>
+    <w:lsdException w:name="List Table 1 Light Accent 5" w:uiPriority="46"/>
+    <w:lsdException w:name="List Table 2 Accent 5" w:uiPriority="47"/>
+    <w:lsdException w:name="List Table 3 Accent 5" w:uiPriority="48"/>
+    <w:lsdException w:name="List Table 4 Accent 5" w:uiPriority="49"/>
+    <w:lsdException w:name="List Table 5 Dark Accent 5" w:uiPriority="50"/>
+    <w:lsdException w:name="List Table 6 Colorful Accent 5" w:uiPriority="51"/>
+    <w:lsdException w:name="List Table 7 Colorful Accent 5" w:uiPriority="52"/>
+    <w:lsdException w:name="List Table 1 Light Accent 6" w:uiPriority="46"/>
+    <w:lsdException w:name="List Table 2 Accent 6" w:uiPriority="47"/>
+    <w:lsdException w:name="List Table 3 Accent 6" w:uiPriority="48"/>
+    <w:lsdException w:name="List Table 4 Accent 6" w:uiPriority="49"/>
+    <w:lsdException w:name="List Table 5 Dark Accent 6" w:uiPriority="50"/>
+    <w:lsdException w:name="List Table 6 Colorful Accent 6" w:uiPriority="51"/>
+    <w:lsdException w:name="List Table 7 Colorful Accent 6" w:uiPriority="52"/>
+    <w:lsdException w:name="Mention" w:semiHidden="1" w:unhideWhenUsed="1"/>
+    <w:lsdException w:name="Smart Hyperlink" w:semiHidden="1" w:unhideWhenUsed="1"/>
+    <w:lsdException w:name="Hashtag" w:semiHidden="1" w:unhideWhenUsed="1"/>
+    <w:lsdException w:name="Unresolved Mention" w:semiHidden="1" w:unhideWhenUsed="1"/>
+    <w:lsdException w:name="Smart Link" w:semiHidden="1" w:unhideWhenUsed="1"/>
+  </w:latentStyles>
+  <w:style w:type="paragraph" w:default="1" w:styleId="Normal">
+    <w:name w:val="Normal"/>
+    <w:qFormat/>
   </w:style>
   <w:style w:type="paragraph" w:styleId="Heading1">
     <w:name w:val="heading 1"/>
     <w:basedOn w:val="Normal"/>
     <w:next w:val="Normal"/>
+    <w:uiPriority w:val="9"/>
+    <w:qFormat/>
     <w:pPr>
-      <w:keepNext w:val="1"/>
-      <w:keepLines w:val="1"/>
-      <w:pageBreakBefore w:val="0"/>
-      <w:spacing w:after="120" w:before="400" w:lineRule="auto"/>
+      <w:keepNext/>
+      <w:keepLines/>
+      <w:spacing w:before="400" w:after="120"/>
+      <w:outlineLvl w:val="0"/>
     </w:pPr>
     <w:rPr>
       <w:sz w:val="40"/>
@@ -922,14 +1327,17 @@
     <w:name w:val="heading 2"/>
     <w:basedOn w:val="Normal"/>
     <w:next w:val="Normal"/>
+    <w:uiPriority w:val="9"/>
+    <w:semiHidden/>
+    <w:unhideWhenUsed/>
+    <w:qFormat/>
     <w:pPr>
-      <w:keepNext w:val="1"/>
-      <w:keepLines w:val="1"/>
-      <w:pageBreakBefore w:val="0"/>
-      <w:spacing w:after="120" w:before="360" w:lineRule="auto"/>
+      <w:keepNext/>
+      <w:keepLines/>
+      <w:spacing w:before="360" w:after="120"/>
+      <w:outlineLvl w:val="1"/>
     </w:pPr>
     <w:rPr>
-      <w:b w:val="0"/>
       <w:sz w:val="32"/>
       <w:szCs w:val="32"/>
     </w:rPr>
@@ -938,14 +1346,17 @@
     <w:name w:val="heading 3"/>
     <w:basedOn w:val="Normal"/>
     <w:next w:val="Normal"/>
+    <w:uiPriority w:val="9"/>
+    <w:semiHidden/>
+    <w:unhideWhenUsed/>
+    <w:qFormat/>
     <w:pPr>
-      <w:keepNext w:val="1"/>
-      <w:keepLines w:val="1"/>
-      <w:pageBreakBefore w:val="0"/>
-      <w:spacing w:after="80" w:before="320" w:lineRule="auto"/>
+      <w:keepNext/>
+      <w:keepLines/>
+      <w:spacing w:before="320" w:after="80"/>
+      <w:outlineLvl w:val="2"/>
     </w:pPr>
     <w:rPr>
-      <w:b w:val="0"/>
       <w:color w:val="434343"/>
       <w:sz w:val="28"/>
       <w:szCs w:val="28"/>
@@ -955,11 +1366,15 @@
     <w:name w:val="heading 4"/>
     <w:basedOn w:val="Normal"/>
     <w:next w:val="Normal"/>
+    <w:uiPriority w:val="9"/>
+    <w:semiHidden/>
+    <w:unhideWhenUsed/>
+    <w:qFormat/>
     <w:pPr>
-      <w:keepNext w:val="1"/>
-      <w:keepLines w:val="1"/>
-      <w:pageBreakBefore w:val="0"/>
-      <w:spacing w:after="80" w:before="280" w:lineRule="auto"/>
+      <w:keepNext/>
+      <w:keepLines/>
+      <w:spacing w:before="280" w:after="80"/>
+      <w:outlineLvl w:val="3"/>
     </w:pPr>
     <w:rPr>
       <w:color w:val="666666"/>
@@ -971,44 +1386,76 @@
     <w:name w:val="heading 5"/>
     <w:basedOn w:val="Normal"/>
     <w:next w:val="Normal"/>
+    <w:uiPriority w:val="9"/>
+    <w:semiHidden/>
+    <w:unhideWhenUsed/>
+    <w:qFormat/>
     <w:pPr>
-      <w:keepNext w:val="1"/>
-      <w:keepLines w:val="1"/>
-      <w:pageBreakBefore w:val="0"/>
-      <w:spacing w:after="80" w:before="240" w:lineRule="auto"/>
+      <w:keepNext/>
+      <w:keepLines/>
+      <w:spacing w:before="240" w:after="80"/>
+      <w:outlineLvl w:val="4"/>
     </w:pPr>
     <w:rPr>
       <w:color w:val="666666"/>
-      <w:sz w:val="22"/>
-      <w:szCs w:val="22"/>
     </w:rPr>
   </w:style>
   <w:style w:type="paragraph" w:styleId="Heading6">
     <w:name w:val="heading 6"/>
     <w:basedOn w:val="Normal"/>
     <w:next w:val="Normal"/>
+    <w:uiPriority w:val="9"/>
+    <w:semiHidden/>
+    <w:unhideWhenUsed/>
+    <w:qFormat/>
     <w:pPr>
-      <w:keepNext w:val="1"/>
-      <w:keepLines w:val="1"/>
-      <w:pageBreakBefore w:val="0"/>
-      <w:spacing w:after="80" w:before="240" w:lineRule="auto"/>
+      <w:keepNext/>
+      <w:keepLines/>
+      <w:spacing w:before="240" w:after="80"/>
+      <w:outlineLvl w:val="5"/>
     </w:pPr>
     <w:rPr>
-      <w:i w:val="1"/>
+      <w:i/>
       <w:color w:val="666666"/>
-      <w:sz w:val="22"/>
-      <w:szCs w:val="22"/>
     </w:rPr>
+  </w:style>
+  <w:style w:type="character" w:default="1" w:styleId="DefaultParagraphFont">
+    <w:name w:val="Default Paragraph Font"/>
+    <w:uiPriority w:val="1"/>
+    <w:semiHidden/>
+    <w:unhideWhenUsed/>
+  </w:style>
+  <w:style w:type="table" w:default="1" w:styleId="TableNormal">
+    <w:name w:val="Normal Table"/>
+    <w:uiPriority w:val="99"/>
+    <w:semiHidden/>
+    <w:unhideWhenUsed/>
+    <w:tblPr>
+      <w:tblInd w:w="0" w:type="dxa"/>
+      <w:tblCellMar>
+        <w:top w:w="0" w:type="dxa"/>
+        <w:left w:w="108" w:type="dxa"/>
+        <w:bottom w:w="0" w:type="dxa"/>
+        <w:right w:w="108" w:type="dxa"/>
+      </w:tblCellMar>
+    </w:tblPr>
+  </w:style>
+  <w:style w:type="numbering" w:default="1" w:styleId="NoList">
+    <w:name w:val="No List"/>
+    <w:uiPriority w:val="99"/>
+    <w:semiHidden/>
+    <w:unhideWhenUsed/>
   </w:style>
   <w:style w:type="paragraph" w:styleId="Title">
     <w:name w:val="Title"/>
     <w:basedOn w:val="Normal"/>
     <w:next w:val="Normal"/>
+    <w:uiPriority w:val="10"/>
+    <w:qFormat/>
     <w:pPr>
-      <w:keepNext w:val="1"/>
-      <w:keepLines w:val="1"/>
-      <w:pageBreakBefore w:val="0"/>
-      <w:spacing w:after="60" w:before="0" w:lineRule="auto"/>
+      <w:keepNext/>
+      <w:keepLines/>
+      <w:spacing w:after="60"/>
     </w:pPr>
     <w:rPr>
       <w:sz w:val="52"/>
@@ -1019,19 +1466,29 @@
     <w:name w:val="Subtitle"/>
     <w:basedOn w:val="Normal"/>
     <w:next w:val="Normal"/>
+    <w:uiPriority w:val="11"/>
+    <w:qFormat/>
     <w:pPr>
-      <w:keepNext w:val="1"/>
-      <w:keepLines w:val="1"/>
-      <w:pageBreakBefore w:val="0"/>
-      <w:spacing w:after="320" w:before="0" w:lineRule="auto"/>
+      <w:keepNext/>
+      <w:keepLines/>
+      <w:spacing w:after="320"/>
     </w:pPr>
     <w:rPr>
-      <w:rFonts w:ascii="Arial" w:cs="Arial" w:eastAsia="Arial" w:hAnsi="Arial"/>
-      <w:i w:val="0"/>
       <w:color w:val="666666"/>
       <w:sz w:val="30"/>
       <w:szCs w:val="30"/>
     </w:rPr>
+  </w:style>
+  <w:style w:type="paragraph" w:styleId="ListParagraph">
+    <w:name w:val="List Paragraph"/>
+    <w:basedOn w:val="Normal"/>
+    <w:uiPriority w:val="34"/>
+    <w:qFormat/>
+    <w:rsid w:val="003A7C34"/>
+    <w:pPr>
+      <w:ind w:left="720"/>
+      <w:contextualSpacing/>
+    </w:pPr>
   </w:style>
 </w:styles>
 </file>

</xml_diff>